<commit_message>
Adding this weeks documentation deliverables
Adding SPPP, presentation, weekly meeting minutes, and weekly report.
</commit_message>
<xml_diff>
--- a/documentation/CS673_SPPP.docx
+++ b/documentation/CS673_SPPP.docx
@@ -1944,6 +1944,14 @@
             </w:pPr>
             <w:r>
               <w:rPr>
+                <w:sz w:val="24"/>
+                <w:szCs w:val="24"/>
+                <w:rtl w:val="0"/>
+              </w:rPr>
+              <w:t xml:space="preserve">Shaurya Muttreja</w:t>
+            </w:r>
+            <w:r>
+              <w:rPr>
                 <w:rtl w:val="0"/>
               </w:rPr>
             </w:r>
@@ -1978,21 +1986,48 @@
               <w:contextualSpacing w:val="0"/>
               <w:jc w:val="left"/>
               <w:rPr>
-                <w:i w:val="0"/>
-                <w:smallCaps w:val="0"/>
-                <w:strike w:val="0"/>
-                <w:color w:val="000000"/>
-                <w:sz w:val="24"/>
-                <w:szCs w:val="24"/>
-                <w:u w:val="none"/>
-                <w:shd w:fill="auto" w:val="clear"/>
-                <w:vertAlign w:val="baseline"/>
+                <w:sz w:val="24"/>
+                <w:szCs w:val="24"/>
               </w:rPr>
             </w:pPr>
             <w:r>
               <w:rPr>
-                <w:rtl w:val="0"/>
-              </w:rPr>
+                <w:sz w:val="24"/>
+                <w:szCs w:val="24"/>
+                <w:rtl w:val="0"/>
+              </w:rPr>
+              <w:t xml:space="preserve">Requirements Leader</w:t>
+            </w:r>
+          </w:p>
+          <w:p>
+            <w:pPr>
+              <w:keepNext w:val="0"/>
+              <w:keepLines w:val="0"/>
+              <w:widowControl w:val="0"/>
+              <w:pBdr>
+                <w:top w:space="0" w:sz="0" w:val="nil"/>
+                <w:left w:space="0" w:sz="0" w:val="nil"/>
+                <w:bottom w:space="0" w:sz="0" w:val="nil"/>
+                <w:right w:space="0" w:sz="0" w:val="nil"/>
+                <w:between w:space="0" w:sz="0" w:val="nil"/>
+              </w:pBdr>
+              <w:shd w:fill="auto" w:val="clear"/>
+              <w:spacing w:after="0" w:before="0" w:line="240" w:lineRule="auto"/>
+              <w:ind w:left="0" w:right="0" w:firstLine="0"/>
+              <w:contextualSpacing w:val="0"/>
+              <w:jc w:val="left"/>
+              <w:rPr>
+                <w:sz w:val="24"/>
+                <w:szCs w:val="24"/>
+              </w:rPr>
+            </w:pPr>
+            <w:r>
+              <w:rPr>
+                <w:sz w:val="24"/>
+                <w:szCs w:val="24"/>
+                <w:rtl w:val="0"/>
+              </w:rPr>
+              <w:t xml:space="preserve">Design Leader</w:t>
             </w:r>
           </w:p>
         </w:tc>
@@ -2038,6 +2073,16 @@
             </w:pPr>
             <w:r>
               <w:rPr>
+                <w:i w:val="1"/>
+                <w:sz w:val="24"/>
+                <w:szCs w:val="24"/>
+                <w:u w:val="single"/>
+                <w:rtl w:val="0"/>
+              </w:rPr>
+              <w:t xml:space="preserve">SM</w:t>
+            </w:r>
+            <w:r>
+              <w:rPr>
                 <w:rtl w:val="0"/>
               </w:rPr>
             </w:r>
@@ -2085,8 +2130,554 @@
             </w:pPr>
             <w:r>
               <w:rPr>
-                <w:rtl w:val="0"/>
-              </w:rPr>
+                <w:sz w:val="24"/>
+                <w:szCs w:val="24"/>
+                <w:u w:val="single"/>
+                <w:rtl w:val="0"/>
+              </w:rPr>
+              <w:t xml:space="preserve">9/26/2017</w:t>
+            </w:r>
+            <w:r>
+              <w:rPr>
+                <w:rtl w:val="0"/>
+              </w:rPr>
+            </w:r>
+          </w:p>
+        </w:tc>
+      </w:tr>
+      <w:tr>
+        <w:trPr>
+          <w:trHeight w:val="440" w:hRule="atLeast"/>
+        </w:trPr>
+        <w:tc>
+          <w:tcPr>
+            <w:shd w:fill="auto" w:val="clear"/>
+            <w:tcMar>
+              <w:top w:w="0.0" w:type="dxa"/>
+              <w:left w:w="40.0" w:type="dxa"/>
+              <w:bottom w:w="0.0" w:type="dxa"/>
+              <w:right w:w="40.0" w:type="dxa"/>
+            </w:tcMar>
+            <w:vAlign w:val="bottom"/>
+          </w:tcPr>
+          <w:p>
+            <w:pPr>
+              <w:keepNext w:val="0"/>
+              <w:keepLines w:val="0"/>
+              <w:widowControl w:val="0"/>
+              <w:pBdr>
+                <w:top w:space="0" w:sz="0" w:val="nil"/>
+                <w:left w:space="0" w:sz="0" w:val="nil"/>
+                <w:bottom w:space="0" w:sz="0" w:val="nil"/>
+                <w:right w:space="0" w:sz="0" w:val="nil"/>
+                <w:between w:space="0" w:sz="0" w:val="nil"/>
+              </w:pBdr>
+              <w:shd w:fill="auto" w:val="clear"/>
+              <w:spacing w:after="0" w:before="0" w:line="240" w:lineRule="auto"/>
+              <w:ind w:left="0" w:right="0" w:firstLine="0"/>
+              <w:contextualSpacing w:val="0"/>
+              <w:jc w:val="left"/>
+              <w:rPr>
+                <w:sz w:val="24"/>
+                <w:szCs w:val="24"/>
+              </w:rPr>
+            </w:pPr>
+            <w:r>
+              <w:rPr>
+                <w:sz w:val="24"/>
+                <w:szCs w:val="24"/>
+                <w:rtl w:val="0"/>
+              </w:rPr>
+              <w:t xml:space="preserve">Bakyt Bakayeva</w:t>
+            </w:r>
+          </w:p>
+        </w:tc>
+        <w:tc>
+          <w:tcPr>
+            <w:shd w:fill="auto" w:val="clear"/>
+            <w:tcMar>
+              <w:top w:w="100.0" w:type="dxa"/>
+              <w:left w:w="100.0" w:type="dxa"/>
+              <w:bottom w:w="100.0" w:type="dxa"/>
+              <w:right w:w="100.0" w:type="dxa"/>
+            </w:tcMar>
+            <w:vAlign w:val="top"/>
+          </w:tcPr>
+          <w:p>
+            <w:pPr>
+              <w:keepNext w:val="0"/>
+              <w:keepLines w:val="0"/>
+              <w:widowControl w:val="0"/>
+              <w:pBdr>
+                <w:top w:space="0" w:sz="0" w:val="nil"/>
+                <w:left w:space="0" w:sz="0" w:val="nil"/>
+                <w:bottom w:space="0" w:sz="0" w:val="nil"/>
+                <w:right w:space="0" w:sz="0" w:val="nil"/>
+                <w:between w:space="0" w:sz="0" w:val="nil"/>
+              </w:pBdr>
+              <w:shd w:fill="auto" w:val="clear"/>
+              <w:spacing w:after="0" w:before="0" w:line="240" w:lineRule="auto"/>
+              <w:ind w:left="0" w:right="0" w:firstLine="0"/>
+              <w:contextualSpacing w:val="0"/>
+              <w:jc w:val="left"/>
+              <w:rPr>
+                <w:sz w:val="24"/>
+                <w:szCs w:val="24"/>
+              </w:rPr>
+            </w:pPr>
+            <w:r>
+              <w:rPr>
+                <w:sz w:val="24"/>
+                <w:szCs w:val="24"/>
+                <w:rtl w:val="0"/>
+              </w:rPr>
+              <w:t xml:space="preserve">Implementation leader</w:t>
+            </w:r>
+          </w:p>
+        </w:tc>
+        <w:tc>
+          <w:tcPr>
+            <w:shd w:fill="auto" w:val="clear"/>
+            <w:tcMar>
+              <w:top w:w="100.0" w:type="dxa"/>
+              <w:left w:w="100.0" w:type="dxa"/>
+              <w:bottom w:w="100.0" w:type="dxa"/>
+              <w:right w:w="100.0" w:type="dxa"/>
+            </w:tcMar>
+            <w:vAlign w:val="top"/>
+          </w:tcPr>
+          <w:p>
+            <w:pPr>
+              <w:keepNext w:val="0"/>
+              <w:keepLines w:val="0"/>
+              <w:widowControl w:val="0"/>
+              <w:pBdr>
+                <w:top w:space="0" w:sz="0" w:val="nil"/>
+                <w:left w:space="0" w:sz="0" w:val="nil"/>
+                <w:bottom w:space="0" w:sz="0" w:val="nil"/>
+                <w:right w:space="0" w:sz="0" w:val="nil"/>
+                <w:between w:space="0" w:sz="0" w:val="nil"/>
+              </w:pBdr>
+              <w:shd w:fill="auto" w:val="clear"/>
+              <w:spacing w:after="0" w:before="0" w:line="240" w:lineRule="auto"/>
+              <w:ind w:left="0" w:right="0" w:firstLine="0"/>
+              <w:contextualSpacing w:val="0"/>
+              <w:jc w:val="left"/>
+              <w:rPr>
+                <w:i w:val="1"/>
+                <w:sz w:val="24"/>
+                <w:szCs w:val="24"/>
+                <w:u w:val="single"/>
+              </w:rPr>
+            </w:pPr>
+            <w:r>
+              <w:rPr>
+                <w:i w:val="1"/>
+                <w:sz w:val="24"/>
+                <w:szCs w:val="24"/>
+                <w:u w:val="single"/>
+                <w:rtl w:val="0"/>
+              </w:rPr>
+              <w:t xml:space="preserve">BBB</w:t>
+            </w:r>
+          </w:p>
+        </w:tc>
+        <w:tc>
+          <w:tcPr>
+            <w:shd w:fill="auto" w:val="clear"/>
+            <w:tcMar>
+              <w:top w:w="100.0" w:type="dxa"/>
+              <w:left w:w="100.0" w:type="dxa"/>
+              <w:bottom w:w="100.0" w:type="dxa"/>
+              <w:right w:w="100.0" w:type="dxa"/>
+            </w:tcMar>
+            <w:vAlign w:val="top"/>
+          </w:tcPr>
+          <w:p>
+            <w:pPr>
+              <w:keepNext w:val="0"/>
+              <w:keepLines w:val="0"/>
+              <w:widowControl w:val="0"/>
+              <w:pBdr>
+                <w:top w:space="0" w:sz="0" w:val="nil"/>
+                <w:left w:space="0" w:sz="0" w:val="nil"/>
+                <w:bottom w:space="0" w:sz="0" w:val="nil"/>
+                <w:right w:space="0" w:sz="0" w:val="nil"/>
+                <w:between w:space="0" w:sz="0" w:val="nil"/>
+              </w:pBdr>
+              <w:shd w:fill="auto" w:val="clear"/>
+              <w:spacing w:after="0" w:before="0" w:line="240" w:lineRule="auto"/>
+              <w:ind w:left="0" w:right="0" w:firstLine="0"/>
+              <w:contextualSpacing w:val="0"/>
+              <w:jc w:val="left"/>
+              <w:rPr>
+                <w:sz w:val="24"/>
+                <w:szCs w:val="24"/>
+                <w:u w:val="single"/>
+              </w:rPr>
+            </w:pPr>
+            <w:r>
+              <w:rPr>
+                <w:sz w:val="24"/>
+                <w:szCs w:val="24"/>
+                <w:u w:val="single"/>
+                <w:rtl w:val="0"/>
+              </w:rPr>
+              <w:t xml:space="preserve">9/26/2017</w:t>
+            </w:r>
+          </w:p>
+        </w:tc>
+      </w:tr>
+      <w:tr>
+        <w:trPr>
+          <w:trHeight w:val="440" w:hRule="atLeast"/>
+        </w:trPr>
+        <w:tc>
+          <w:tcPr>
+            <w:shd w:fill="auto" w:val="clear"/>
+            <w:tcMar>
+              <w:top w:w="0.0" w:type="dxa"/>
+              <w:left w:w="40.0" w:type="dxa"/>
+              <w:bottom w:w="0.0" w:type="dxa"/>
+              <w:right w:w="40.0" w:type="dxa"/>
+            </w:tcMar>
+            <w:vAlign w:val="bottom"/>
+          </w:tcPr>
+          <w:p>
+            <w:pPr>
+              <w:keepNext w:val="0"/>
+              <w:keepLines w:val="0"/>
+              <w:widowControl w:val="0"/>
+              <w:pBdr>
+                <w:top w:space="0" w:sz="0" w:val="nil"/>
+                <w:left w:space="0" w:sz="0" w:val="nil"/>
+                <w:bottom w:space="0" w:sz="0" w:val="nil"/>
+                <w:right w:space="0" w:sz="0" w:val="nil"/>
+                <w:between w:space="0" w:sz="0" w:val="nil"/>
+              </w:pBdr>
+              <w:shd w:fill="auto" w:val="clear"/>
+              <w:spacing w:after="0" w:before="0" w:line="240" w:lineRule="auto"/>
+              <w:ind w:left="0" w:right="0" w:firstLine="0"/>
+              <w:contextualSpacing w:val="0"/>
+              <w:jc w:val="left"/>
+              <w:rPr>
+                <w:sz w:val="24"/>
+                <w:szCs w:val="24"/>
+              </w:rPr>
+            </w:pPr>
+            <w:r>
+              <w:rPr>
+                <w:sz w:val="24"/>
+                <w:szCs w:val="24"/>
+                <w:rtl w:val="0"/>
+              </w:rPr>
+              <w:t xml:space="preserve">Apurva</w:t>
+            </w:r>
+          </w:p>
+        </w:tc>
+        <w:tc>
+          <w:tcPr>
+            <w:shd w:fill="auto" w:val="clear"/>
+            <w:tcMar>
+              <w:top w:w="100.0" w:type="dxa"/>
+              <w:left w:w="100.0" w:type="dxa"/>
+              <w:bottom w:w="100.0" w:type="dxa"/>
+              <w:right w:w="100.0" w:type="dxa"/>
+            </w:tcMar>
+            <w:vAlign w:val="top"/>
+          </w:tcPr>
+          <w:p>
+            <w:pPr>
+              <w:keepNext w:val="0"/>
+              <w:keepLines w:val="0"/>
+              <w:widowControl w:val="0"/>
+              <w:pBdr>
+                <w:top w:space="0" w:sz="0" w:val="nil"/>
+                <w:left w:space="0" w:sz="0" w:val="nil"/>
+                <w:bottom w:space="0" w:sz="0" w:val="nil"/>
+                <w:right w:space="0" w:sz="0" w:val="nil"/>
+                <w:between w:space="0" w:sz="0" w:val="nil"/>
+              </w:pBdr>
+              <w:shd w:fill="auto" w:val="clear"/>
+              <w:spacing w:after="0" w:before="0" w:line="240" w:lineRule="auto"/>
+              <w:ind w:left="0" w:right="0" w:firstLine="0"/>
+              <w:contextualSpacing w:val="0"/>
+              <w:jc w:val="left"/>
+              <w:rPr>
+                <w:sz w:val="24"/>
+                <w:szCs w:val="24"/>
+              </w:rPr>
+            </w:pPr>
+            <w:r>
+              <w:rPr>
+                <w:sz w:val="24"/>
+                <w:szCs w:val="24"/>
+                <w:rtl w:val="0"/>
+              </w:rPr>
+              <w:t xml:space="preserve">Implementation leader,design leader</w:t>
+            </w:r>
+          </w:p>
+        </w:tc>
+        <w:tc>
+          <w:tcPr>
+            <w:shd w:fill="auto" w:val="clear"/>
+            <w:tcMar>
+              <w:top w:w="100.0" w:type="dxa"/>
+              <w:left w:w="100.0" w:type="dxa"/>
+              <w:bottom w:w="100.0" w:type="dxa"/>
+              <w:right w:w="100.0" w:type="dxa"/>
+            </w:tcMar>
+            <w:vAlign w:val="top"/>
+          </w:tcPr>
+          <w:p>
+            <w:pPr>
+              <w:keepNext w:val="0"/>
+              <w:keepLines w:val="0"/>
+              <w:widowControl w:val="0"/>
+              <w:pBdr>
+                <w:top w:space="0" w:sz="0" w:val="nil"/>
+                <w:left w:space="0" w:sz="0" w:val="nil"/>
+                <w:bottom w:space="0" w:sz="0" w:val="nil"/>
+                <w:right w:space="0" w:sz="0" w:val="nil"/>
+                <w:between w:space="0" w:sz="0" w:val="nil"/>
+              </w:pBdr>
+              <w:shd w:fill="auto" w:val="clear"/>
+              <w:spacing w:after="0" w:before="0" w:line="240" w:lineRule="auto"/>
+              <w:ind w:left="0" w:right="0" w:firstLine="0"/>
+              <w:contextualSpacing w:val="0"/>
+              <w:jc w:val="left"/>
+              <w:rPr>
+                <w:i w:val="1"/>
+                <w:sz w:val="24"/>
+                <w:szCs w:val="24"/>
+                <w:u w:val="single"/>
+              </w:rPr>
+            </w:pPr>
+            <w:r>
+              <w:rPr>
+                <w:i w:val="1"/>
+                <w:sz w:val="24"/>
+                <w:szCs w:val="24"/>
+                <w:u w:val="single"/>
+                <w:rtl w:val="0"/>
+              </w:rPr>
+              <w:t xml:space="preserve">AK</w:t>
+            </w:r>
+          </w:p>
+        </w:tc>
+        <w:tc>
+          <w:tcPr>
+            <w:shd w:fill="auto" w:val="clear"/>
+            <w:tcMar>
+              <w:top w:w="100.0" w:type="dxa"/>
+              <w:left w:w="100.0" w:type="dxa"/>
+              <w:bottom w:w="100.0" w:type="dxa"/>
+              <w:right w:w="100.0" w:type="dxa"/>
+            </w:tcMar>
+            <w:vAlign w:val="top"/>
+          </w:tcPr>
+          <w:p>
+            <w:pPr>
+              <w:keepNext w:val="0"/>
+              <w:keepLines w:val="0"/>
+              <w:widowControl w:val="0"/>
+              <w:pBdr>
+                <w:top w:space="0" w:sz="0" w:val="nil"/>
+                <w:left w:space="0" w:sz="0" w:val="nil"/>
+                <w:bottom w:space="0" w:sz="0" w:val="nil"/>
+                <w:right w:space="0" w:sz="0" w:val="nil"/>
+                <w:between w:space="0" w:sz="0" w:val="nil"/>
+              </w:pBdr>
+              <w:shd w:fill="auto" w:val="clear"/>
+              <w:spacing w:after="0" w:before="0" w:line="240" w:lineRule="auto"/>
+              <w:ind w:left="0" w:right="0" w:firstLine="0"/>
+              <w:contextualSpacing w:val="0"/>
+              <w:jc w:val="left"/>
+              <w:rPr>
+                <w:sz w:val="24"/>
+                <w:szCs w:val="24"/>
+                <w:u w:val="single"/>
+              </w:rPr>
+            </w:pPr>
+            <w:r>
+              <w:rPr>
+                <w:sz w:val="24"/>
+                <w:szCs w:val="24"/>
+                <w:u w:val="single"/>
+                <w:rtl w:val="0"/>
+              </w:rPr>
+              <w:t xml:space="preserve">9/27/2017</w:t>
+            </w:r>
+          </w:p>
+        </w:tc>
+      </w:tr>
+      <w:tr>
+        <w:trPr>
+          <w:trHeight w:val="440" w:hRule="atLeast"/>
+        </w:trPr>
+        <w:tc>
+          <w:tcPr>
+            <w:shd w:fill="auto" w:val="clear"/>
+            <w:tcMar>
+              <w:top w:w="0.0" w:type="dxa"/>
+              <w:left w:w="40.0" w:type="dxa"/>
+              <w:bottom w:w="0.0" w:type="dxa"/>
+              <w:right w:w="40.0" w:type="dxa"/>
+            </w:tcMar>
+            <w:vAlign w:val="bottom"/>
+          </w:tcPr>
+          <w:p>
+            <w:pPr>
+              <w:keepNext w:val="0"/>
+              <w:keepLines w:val="0"/>
+              <w:widowControl w:val="0"/>
+              <w:pBdr>
+                <w:top w:space="0" w:sz="0" w:val="nil"/>
+                <w:left w:space="0" w:sz="0" w:val="nil"/>
+                <w:bottom w:space="0" w:sz="0" w:val="nil"/>
+                <w:right w:space="0" w:sz="0" w:val="nil"/>
+                <w:between w:space="0" w:sz="0" w:val="nil"/>
+              </w:pBdr>
+              <w:shd w:fill="auto" w:val="clear"/>
+              <w:spacing w:after="0" w:before="0" w:line="240" w:lineRule="auto"/>
+              <w:ind w:left="0" w:right="0" w:firstLine="0"/>
+              <w:contextualSpacing w:val="0"/>
+              <w:jc w:val="left"/>
+              <w:rPr>
+                <w:sz w:val="24"/>
+                <w:szCs w:val="24"/>
+              </w:rPr>
+            </w:pPr>
+            <w:r>
+              <w:rPr>
+                <w:sz w:val="24"/>
+                <w:szCs w:val="24"/>
+                <w:rtl w:val="0"/>
+              </w:rPr>
+              <w:t xml:space="preserve">Nitish</w:t>
+            </w:r>
+          </w:p>
+        </w:tc>
+        <w:tc>
+          <w:tcPr>
+            <w:shd w:fill="auto" w:val="clear"/>
+            <w:tcMar>
+              <w:top w:w="100.0" w:type="dxa"/>
+              <w:left w:w="100.0" w:type="dxa"/>
+              <w:bottom w:w="100.0" w:type="dxa"/>
+              <w:right w:w="100.0" w:type="dxa"/>
+            </w:tcMar>
+            <w:vAlign w:val="top"/>
+          </w:tcPr>
+          <w:p>
+            <w:pPr>
+              <w:widowControl w:val="0"/>
+              <w:spacing w:line="240" w:lineRule="auto"/>
+              <w:contextualSpacing w:val="0"/>
+              <w:rPr>
+                <w:sz w:val="24"/>
+                <w:szCs w:val="24"/>
+              </w:rPr>
+            </w:pPr>
+            <w:r>
+              <w:rPr>
+                <w:sz w:val="24"/>
+                <w:szCs w:val="24"/>
+                <w:rtl w:val="0"/>
+              </w:rPr>
+              <w:t xml:space="preserve">Design Leader, Testing</w:t>
+            </w:r>
+          </w:p>
+        </w:tc>
+        <w:tc>
+          <w:tcPr>
+            <w:shd w:fill="auto" w:val="clear"/>
+            <w:tcMar>
+              <w:top w:w="100.0" w:type="dxa"/>
+              <w:left w:w="100.0" w:type="dxa"/>
+              <w:bottom w:w="100.0" w:type="dxa"/>
+              <w:right w:w="100.0" w:type="dxa"/>
+            </w:tcMar>
+            <w:vAlign w:val="top"/>
+          </w:tcPr>
+          <w:p>
+            <w:pPr>
+              <w:keepNext w:val="0"/>
+              <w:keepLines w:val="0"/>
+              <w:widowControl w:val="0"/>
+              <w:pBdr>
+                <w:top w:space="0" w:sz="0" w:val="nil"/>
+                <w:left w:space="0" w:sz="0" w:val="nil"/>
+                <w:bottom w:space="0" w:sz="0" w:val="nil"/>
+                <w:right w:space="0" w:sz="0" w:val="nil"/>
+                <w:between w:space="0" w:sz="0" w:val="nil"/>
+              </w:pBdr>
+              <w:shd w:fill="auto" w:val="clear"/>
+              <w:spacing w:after="0" w:before="0" w:line="240" w:lineRule="auto"/>
+              <w:ind w:left="0" w:right="0" w:firstLine="0"/>
+              <w:contextualSpacing w:val="0"/>
+              <w:jc w:val="left"/>
+              <w:rPr>
+                <w:i w:val="1"/>
+                <w:sz w:val="24"/>
+                <w:szCs w:val="24"/>
+                <w:u w:val="single"/>
+              </w:rPr>
+            </w:pPr>
+            <w:r>
+              <w:rPr>
+                <w:i w:val="1"/>
+                <w:sz w:val="24"/>
+                <w:szCs w:val="24"/>
+                <w:u w:val="single"/>
+                <w:rtl w:val="0"/>
+              </w:rPr>
+              <w:t xml:space="preserve">NG</w:t>
+            </w:r>
+          </w:p>
+        </w:tc>
+        <w:tc>
+          <w:tcPr>
+            <w:shd w:fill="auto" w:val="clear"/>
+            <w:tcMar>
+              <w:top w:w="100.0" w:type="dxa"/>
+              <w:left w:w="100.0" w:type="dxa"/>
+              <w:bottom w:w="100.0" w:type="dxa"/>
+              <w:right w:w="100.0" w:type="dxa"/>
+            </w:tcMar>
+            <w:vAlign w:val="top"/>
+          </w:tcPr>
+          <w:p>
+            <w:pPr>
+              <w:keepNext w:val="0"/>
+              <w:keepLines w:val="0"/>
+              <w:widowControl w:val="0"/>
+              <w:pBdr>
+                <w:top w:space="0" w:sz="0" w:val="nil"/>
+                <w:left w:space="0" w:sz="0" w:val="nil"/>
+                <w:bottom w:space="0" w:sz="0" w:val="nil"/>
+                <w:right w:space="0" w:sz="0" w:val="nil"/>
+                <w:between w:space="0" w:sz="0" w:val="nil"/>
+              </w:pBdr>
+              <w:shd w:fill="auto" w:val="clear"/>
+              <w:spacing w:after="0" w:before="0" w:line="240" w:lineRule="auto"/>
+              <w:ind w:left="0" w:right="0" w:firstLine="0"/>
+              <w:contextualSpacing w:val="0"/>
+              <w:jc w:val="left"/>
+              <w:rPr>
+                <w:sz w:val="24"/>
+                <w:szCs w:val="24"/>
+                <w:u w:val="single"/>
+              </w:rPr>
+            </w:pPr>
+            <w:r>
+              <w:rPr>
+                <w:sz w:val="24"/>
+                <w:szCs w:val="24"/>
+                <w:u w:val="single"/>
+                <w:rtl w:val="0"/>
+              </w:rPr>
+              <w:t xml:space="preserve">9/27/2017</w:t>
             </w:r>
           </w:p>
         </w:tc>
@@ -5953,6 +6544,7 @@
               <w:rPr>
                 <w:rtl w:val="0"/>
               </w:rPr>
+              <w:t xml:space="preserve">3</w:t>
             </w:r>
           </w:p>
         </w:tc>
@@ -6027,6 +6619,7 @@
               <w:rPr>
                 <w:rtl w:val="0"/>
               </w:rPr>
+              <w:t xml:space="preserve">Instability of existing application</w:t>
             </w:r>
           </w:p>
         </w:tc>
@@ -6064,6 +6657,7 @@
               <w:rPr>
                 <w:rtl w:val="0"/>
               </w:rPr>
+              <w:t xml:space="preserve">4</w:t>
             </w:r>
           </w:p>
         </w:tc>
@@ -6101,6 +6695,7 @@
               <w:rPr>
                 <w:rtl w:val="0"/>
               </w:rPr>
+              <w:t xml:space="preserve">3</w:t>
             </w:r>
           </w:p>
         </w:tc>
@@ -6138,6 +6733,7 @@
               <w:rPr>
                 <w:rtl w:val="0"/>
               </w:rPr>
+              <w:t xml:space="preserve">Extensive learning and refactoring of existing application in order to better understand the possible pitfalls and mitigate them.</w:t>
             </w:r>
           </w:p>
         </w:tc>

</xml_diff>